<commit_message>
Merged PR 3959: 441086 - al .net remove - Member Module
AL .net remove - Member Module

Related work items: #2710
</commit_message>
<xml_diff>
--- a/Application/src/_Reports/layouts/Sales Ticket A4 - POS Wrd.docx
+++ b/Application/src/_Reports/layouts/Sales Ticket A4 - POS Wrd.docx
@@ -5481,10 +5481,50 @@
  
          < P a y m e n t S p e c i f i c a t i o n L a b e l > P a y m e n t S p e c i f i c a t i o n L a b e l < / P a y m e n t S p e c i f i c a t i o n L a b e l >   
+         < P E _ D o c u m e n t N o C a p t i o n > P E _ D o c u m e n t N o C a p t i o n < / P E _ D o c u m e n t N o C a p t i o n > + 
          < P h o n e N o L a b e l > P h o n e N o L a b e l < / P h o n e N o L a b e l >   
          < P O S S t o r e C o d e > P O S S t o r e C o d e < / P O S S t o r e C o d e >   
+         < P P L _ A m o u n t C a p t i o n > P P L _ A m o u n t C a p t i o n < / P P L _ A m o u n t C a p t i o n > + 
+         < P P L _ A m o u n t S a l e s C u r r e n c y C a p t i o n > P P L _ A m o u n t S a l e s C u r r e n c y C a p t i o n < / P P L _ A m o u n t S a l e s C u r r e n c y C a p t i o n > + 
+         < P P L _ D e s c r i p t i o n C a p t i o n > P P L _ D e s c r i p t i o n C a p t i o n < / P P L _ D e s c r i p t i o n C a p t i o n > + 
+         < P P L _ L i n e _ N o C a p t i o n > P P L _ L i n e _ N o C a p t i o n < / P P L _ L i n e _ N o C a p t i o n > + 
+         < P P L _ P O S P a y m e n t M e t h o d C o d e C a p t i o n > P P L _ P O S P a y m e n t M e t h o d C o d e C a p t i o n < / P P L _ P O S P a y m e n t M e t h o d C o d e C a p t i o n > + 
+         < P S L _ A m o u n t I n c l V A T C a p t i o n > P S L _ A m o u n t I n c l V A T C a p t i o n < / P S L _ A m o u n t I n c l V A T C a p t i o n > + 
+         < P S L _ D e s c r i p t i o n C a p t i o n > P S L _ D e s c r i p t i o n C a p t i o n < / P S L _ D e s c r i p t i o n C a p t i o n > + 
+         < P S L _ N o C a p t i o n > P S L _ N o C a p t i o n < / P S L _ N o C a p t i o n > + 
+         < P S L _ Q u a n t i t y C a p t i o n > P S L _ Q u a n t i t y C a p t i o n < / P S L _ Q u a n t i t y C a p t i o n > + 
+         < P S L _ U n i t P r i c e C a p t i o n > P S L _ U n i t P r i c e C a p t i o n < / P S L _ U n i t P r i c e C a p t i o n > + 
+         < P T A L _ A m o u n t I n c l u d i n g T a x C a p t i o n > P T A L _ A m o u n t I n c l u d i n g T a x C a p t i o n < / P T A L _ A m o u n t I n c l u d i n g T a x C a p t i o n > + 
+         < P T A L _ L i n e A m o u n t C a p t i o n > P T A L _ L i n e A m o u n t C a p t i o n < / P T A L _ L i n e A m o u n t C a p t i o n > + 
+         < P T A L _ Q u a n t i t y C a p t i o n > P T A L _ Q u a n t i t y C a p t i o n < / P T A L _ Q u a n t i t y C a p t i o n > + 
+         < P T A L _ T a x _ P e r c e n t C a p t i o n > P T A L _ T a x _ P e r c e n t C a p t i o n < / P T A L _ T a x _ P e r c e n t C a p t i o n > + 
+         < P T A L _ T a x A m o u n t C a p t i o n > P T A L _ T a x A m o u n t C a p t i o n < / P T A L _ T a x A m o u n t C a p t i o n > + 
+         < P T A L _ T a x A r e a C o d e C a p t i o n > P T A L _ T a x A r e a C o d e C a p t i o n < / P T A L _ T a x A r e a C o d e C a p t i o n > + 
+         < P T A L _ T a x B a s e A m o u n t C a p t i o n > P T A L _ T a x B a s e A m o u n t C a p t i o n < / P T A L _ T a x B a s e A m o u n t C a p t i o n > + 
+         < P T A L _ T a x C a l c u l a t i o n T y p e C a p t i o n > P T A L _ T a x C a l c u l a t i o n T y p e C a p t i o n < / P T A L _ T a x C a l c u l a t i o n T y p e C a p t i o n > + 
+         < P T A L _ V A T I d e n t i f i e r C a p t i o n > P T A L _ V A T I d e n t i f i e r C a p t i o n < / P T A L _ V A T I d e n t i f i e r C a p t i o n > + 
          < S a l e s p e r s o n N a m e L a b e l > S a l e s p e r s o n N a m e L a b e l < / S a l e s p e r s o n N a m e L a b e l >   
          < T o t a l D i s c o u n t A m o u n t L a b e l > T o t a l D i s c o u n t A m o u n t L a b e l < / T o t a l D i s c o u n t A m o u n t L a b e l > @@ -5514,6 +5554,10 @@
          < C u s t A d d r 6 > C u s t A d d r 6 < / C u s t A d d r 6 >   
          < C u s t A d d r 7 > C u s t A d d r 7 < / C u s t A d d r 7 > + 
+         < C u s t o m e r _ P h o n e N o > C u s t o m e r _ P h o n e N o < / C u s t o m e r _ P h o n e N o > + 
+         < C u s t o m e r N o _ P O S E n t r y > C u s t o m e r N o _ P O S E n t r y < / C u s t o m e r N o _ P O S E n t r y >   
          < L C Y C o d e _ G e n e r a l L e d g e r S e t u p > L C Y C o d e _ G e n e r a l L e d g e r S e t u p < / L C Y C o d e _ G e n e r a l L e d g e r S e t u p >   

</xml_diff>

<commit_message>
Merged PR 4135: Revert "Merged PR 3959: 441086 - al .net remove - Member Module"
</commit_message>
<xml_diff>
--- a/Application/src/_Reports/layouts/Sales Ticket A4 - POS Wrd.docx
+++ b/Application/src/_Reports/layouts/Sales Ticket A4 - POS Wrd.docx
@@ -5481,50 +5481,10 @@
  
          < P a y m e n t S p e c i f i c a t i o n L a b e l > P a y m e n t S p e c i f i c a t i o n L a b e l < / P a y m e n t S p e c i f i c a t i o n L a b e l >   
-         < P E _ D o c u m e n t N o C a p t i o n > P E _ D o c u m e n t N o C a p t i o n < / P E _ D o c u m e n t N o C a p t i o n > - 
          < P h o n e N o L a b e l > P h o n e N o L a b e l < / P h o n e N o L a b e l >   
          < P O S S t o r e C o d e > P O S S t o r e C o d e < / P O S S t o r e C o d e >   
-         < P P L _ A m o u n t C a p t i o n > P P L _ A m o u n t C a p t i o n < / P P L _ A m o u n t C a p t i o n > - 
-         < P P L _ A m o u n t S a l e s C u r r e n c y C a p t i o n > P P L _ A m o u n t S a l e s C u r r e n c y C a p t i o n < / P P L _ A m o u n t S a l e s C u r r e n c y C a p t i o n > - 
-         < P P L _ D e s c r i p t i o n C a p t i o n > P P L _ D e s c r i p t i o n C a p t i o n < / P P L _ D e s c r i p t i o n C a p t i o n > - 
-         < P P L _ L i n e _ N o C a p t i o n > P P L _ L i n e _ N o C a p t i o n < / P P L _ L i n e _ N o C a p t i o n > - 
-         < P P L _ P O S P a y m e n t M e t h o d C o d e C a p t i o n > P P L _ P O S P a y m e n t M e t h o d C o d e C a p t i o n < / P P L _ P O S P a y m e n t M e t h o d C o d e C a p t i o n > - 
-         < P S L _ A m o u n t I n c l V A T C a p t i o n > P S L _ A m o u n t I n c l V A T C a p t i o n < / P S L _ A m o u n t I n c l V A T C a p t i o n > - 
-         < P S L _ D e s c r i p t i o n C a p t i o n > P S L _ D e s c r i p t i o n C a p t i o n < / P S L _ D e s c r i p t i o n C a p t i o n > - 
-         < P S L _ N o C a p t i o n > P S L _ N o C a p t i o n < / P S L _ N o C a p t i o n > - 
-         < P S L _ Q u a n t i t y C a p t i o n > P S L _ Q u a n t i t y C a p t i o n < / P S L _ Q u a n t i t y C a p t i o n > - 
-         < P S L _ U n i t P r i c e C a p t i o n > P S L _ U n i t P r i c e C a p t i o n < / P S L _ U n i t P r i c e C a p t i o n > - 
-         < P T A L _ A m o u n t I n c l u d i n g T a x C a p t i o n > P T A L _ A m o u n t I n c l u d i n g T a x C a p t i o n < / P T A L _ A m o u n t I n c l u d i n g T a x C a p t i o n > - 
-         < P T A L _ L i n e A m o u n t C a p t i o n > P T A L _ L i n e A m o u n t C a p t i o n < / P T A L _ L i n e A m o u n t C a p t i o n > - 
-         < P T A L _ Q u a n t i t y C a p t i o n > P T A L _ Q u a n t i t y C a p t i o n < / P T A L _ Q u a n t i t y C a p t i o n > - 
-         < P T A L _ T a x _ P e r c e n t C a p t i o n > P T A L _ T a x _ P e r c e n t C a p t i o n < / P T A L _ T a x _ P e r c e n t C a p t i o n > - 
-         < P T A L _ T a x A m o u n t C a p t i o n > P T A L _ T a x A m o u n t C a p t i o n < / P T A L _ T a x A m o u n t C a p t i o n > - 
-         < P T A L _ T a x A r e a C o d e C a p t i o n > P T A L _ T a x A r e a C o d e C a p t i o n < / P T A L _ T a x A r e a C o d e C a p t i o n > - 
-         < P T A L _ T a x B a s e A m o u n t C a p t i o n > P T A L _ T a x B a s e A m o u n t C a p t i o n < / P T A L _ T a x B a s e A m o u n t C a p t i o n > - 
-         < P T A L _ T a x C a l c u l a t i o n T y p e C a p t i o n > P T A L _ T a x C a l c u l a t i o n T y p e C a p t i o n < / P T A L _ T a x C a l c u l a t i o n T y p e C a p t i o n > - 
-         < P T A L _ V A T I d e n t i f i e r C a p t i o n > P T A L _ V A T I d e n t i f i e r C a p t i o n < / P T A L _ V A T I d e n t i f i e r C a p t i o n > - 
          < S a l e s p e r s o n N a m e L a b e l > S a l e s p e r s o n N a m e L a b e l < / S a l e s p e r s o n N a m e L a b e l >   
          < T o t a l D i s c o u n t A m o u n t L a b e l > T o t a l D i s c o u n t A m o u n t L a b e l < / T o t a l D i s c o u n t A m o u n t L a b e l > @@ -5554,10 +5514,6 @@
          < C u s t A d d r 6 > C u s t A d d r 6 < / C u s t A d d r 6 >   
          < C u s t A d d r 7 > C u s t A d d r 7 < / C u s t A d d r 7 > - 
-         < C u s t o m e r _ P h o n e N o > C u s t o m e r _ P h o n e N o < / C u s t o m e r _ P h o n e N o > - 
-         < C u s t o m e r N o _ P O S E n t r y > C u s t o m e r N o _ P O S E n t r y < / C u s t o m e r N o _ P O S E n t r y >   
          < L C Y C o d e _ G e n e r a l L e d g e r S e t u p > L C Y C o d e _ G e n e r a l L e d g e r S e t u p < / L C Y C o d e _ G e n e r a l L e d g e r S e t u p >   

</xml_diff>

<commit_message>
Merged PR 4315: Item Cross Ref to Item Reference
</commit_message>
<xml_diff>
--- a/Application/src/_Reports/layouts/Sales Ticket A4 - POS Wrd.docx
+++ b/Application/src/_Reports/layouts/Sales Ticket A4 - POS Wrd.docx
@@ -5481,10 +5481,50 @@
  
          < P a y m e n t S p e c i f i c a t i o n L a b e l > P a y m e n t S p e c i f i c a t i o n L a b e l < / P a y m e n t S p e c i f i c a t i o n L a b e l >   
+         < P E _ D o c u m e n t N o C a p t i o n > P E _ D o c u m e n t N o C a p t i o n < / P E _ D o c u m e n t N o C a p t i o n > + 
          < P h o n e N o L a b e l > P h o n e N o L a b e l < / P h o n e N o L a b e l >   
          < P O S S t o r e C o d e > P O S S t o r e C o d e < / P O S S t o r e C o d e >   
+         < P P L _ A m o u n t C a p t i o n > P P L _ A m o u n t C a p t i o n < / P P L _ A m o u n t C a p t i o n > + 
+         < P P L _ A m o u n t S a l e s C u r r e n c y C a p t i o n > P P L _ A m o u n t S a l e s C u r r e n c y C a p t i o n < / P P L _ A m o u n t S a l e s C u r r e n c y C a p t i o n > + 
+         < P P L _ D e s c r i p t i o n C a p t i o n > P P L _ D e s c r i p t i o n C a p t i o n < / P P L _ D e s c r i p t i o n C a p t i o n > + 
+         < P P L _ L i n e _ N o C a p t i o n > P P L _ L i n e _ N o C a p t i o n < / P P L _ L i n e _ N o C a p t i o n > + 
+         < P P L _ P O S P a y m e n t M e t h o d C o d e C a p t i o n > P P L _ P O S P a y m e n t M e t h o d C o d e C a p t i o n < / P P L _ P O S P a y m e n t M e t h o d C o d e C a p t i o n > + 
+         < P S L _ A m o u n t I n c l V A T C a p t i o n > P S L _ A m o u n t I n c l V A T C a p t i o n < / P S L _ A m o u n t I n c l V A T C a p t i o n > + 
+         < P S L _ D e s c r i p t i o n C a p t i o n > P S L _ D e s c r i p t i o n C a p t i o n < / P S L _ D e s c r i p t i o n C a p t i o n > + 
+         < P S L _ N o C a p t i o n > P S L _ N o C a p t i o n < / P S L _ N o C a p t i o n > + 
+         < P S L _ Q u a n t i t y C a p t i o n > P S L _ Q u a n t i t y C a p t i o n < / P S L _ Q u a n t i t y C a p t i o n > + 
+         < P S L _ U n i t P r i c e C a p t i o n > P S L _ U n i t P r i c e C a p t i o n < / P S L _ U n i t P r i c e C a p t i o n > + 
+         < P T A L _ A m o u n t I n c l u d i n g T a x C a p t i o n > P T A L _ A m o u n t I n c l u d i n g T a x C a p t i o n < / P T A L _ A m o u n t I n c l u d i n g T a x C a p t i o n > + 
+         < P T A L _ L i n e A m o u n t C a p t i o n > P T A L _ L i n e A m o u n t C a p t i o n < / P T A L _ L i n e A m o u n t C a p t i o n > + 
+         < P T A L _ Q u a n t i t y C a p t i o n > P T A L _ Q u a n t i t y C a p t i o n < / P T A L _ Q u a n t i t y C a p t i o n > + 
+         < P T A L _ T a x _ P e r c e n t C a p t i o n > P T A L _ T a x _ P e r c e n t C a p t i o n < / P T A L _ T a x _ P e r c e n t C a p t i o n > + 
+         < P T A L _ T a x A m o u n t C a p t i o n > P T A L _ T a x A m o u n t C a p t i o n < / P T A L _ T a x A m o u n t C a p t i o n > + 
+         < P T A L _ T a x A r e a C o d e C a p t i o n > P T A L _ T a x A r e a C o d e C a p t i o n < / P T A L _ T a x A r e a C o d e C a p t i o n > + 
+         < P T A L _ T a x B a s e A m o u n t C a p t i o n > P T A L _ T a x B a s e A m o u n t C a p t i o n < / P T A L _ T a x B a s e A m o u n t C a p t i o n > + 
+         < P T A L _ T a x C a l c u l a t i o n T y p e C a p t i o n > P T A L _ T a x C a l c u l a t i o n T y p e C a p t i o n < / P T A L _ T a x C a l c u l a t i o n T y p e C a p t i o n > + 
+         < P T A L _ V A T I d e n t i f i e r C a p t i o n > P T A L _ V A T I d e n t i f i e r C a p t i o n < / P T A L _ V A T I d e n t i f i e r C a p t i o n > + 
          < S a l e s p e r s o n N a m e L a b e l > S a l e s p e r s o n N a m e L a b e l < / S a l e s p e r s o n N a m e L a b e l >   
          < T o t a l D i s c o u n t A m o u n t L a b e l > T o t a l D i s c o u n t A m o u n t L a b e l < / T o t a l D i s c o u n t A m o u n t L a b e l > @@ -5514,6 +5554,10 @@
          < C u s t A d d r 6 > C u s t A d d r 6 < / C u s t A d d r 6 >   
          < C u s t A d d r 7 > C u s t A d d r 7 < / C u s t A d d r 7 > + 
+         < C u s t o m e r _ P h o n e N o > C u s t o m e r _ P h o n e N o < / C u s t o m e r _ P h o n e N o > + 
+         < C u s t o m e r N o _ P O S E n t r y > C u s t o m e r N o _ P O S E n t r y < / C u s t o m e r N o _ P O S E n t r y >   
          < L C Y C o d e _ G e n e r a l L e d g e r S e t u p > L C Y C o d e _ G e n e r a l L e d g e r S e t u p < / L C Y C o d e _ G e n e r a l L e d g e r S e t u p >   

</xml_diff>